<commit_message>
Inclusão capa no relatorio
</commit_message>
<xml_diff>
--- a/Aula1_Uso GitFlow.docx
+++ b/Aula1_Uso GitFlow.docx
@@ -4,120 +4,704 @@
   <w:body>
     <w:p>
       <w:pPr>
-        <w:rPr>
+        <w:widowControl w:val="0"/>
+        <w:autoSpaceDE w:val="0"/>
+        <w:autoSpaceDN w:val="0"/>
+        <w:spacing w:after="0" w:line="240" w:lineRule="auto"/>
+        <w:jc w:val="center"/>
+        <w:rPr>
+          <w:rFonts w:ascii="Times New Roman" w:hAnsi="Calibri" w:cs="Calibri"/>
+          <w:sz w:val="20"/>
+          <w:szCs w:val="20"/>
+          <w:lang w:val="pt-PT" w:eastAsia="pt-PT" w:bidi="pt-PT"/>
+        </w:rPr>
+      </w:pPr>
+      <w:r>
+        <w:rPr>
+          <w:noProof/>
+        </w:rPr>
+        <mc:AlternateContent>
+          <mc:Choice Requires="wps">
+            <w:drawing>
+              <wp:anchor distT="0" distB="0" distL="114300" distR="114300" simplePos="0" relativeHeight="251659264" behindDoc="0" locked="0" layoutInCell="1" allowOverlap="1" wp14:anchorId="1795F088" wp14:editId="500A9449">
+                <wp:simplePos x="0" y="0"/>
+                <wp:positionH relativeFrom="page">
+                  <wp:posOffset>-28575</wp:posOffset>
+                </wp:positionH>
+                <wp:positionV relativeFrom="page">
+                  <wp:posOffset>-85725</wp:posOffset>
+                </wp:positionV>
+                <wp:extent cx="312420" cy="11896725"/>
+                <wp:effectExtent l="0" t="0" r="0" b="9525"/>
+                <wp:wrapNone/>
+                <wp:docPr id="6" name="Forma Livre: Forma 6"/>
+                <wp:cNvGraphicFramePr>
+                  <a:graphicFrameLocks xmlns:a="http://schemas.openxmlformats.org/drawingml/2006/main"/>
+                </wp:cNvGraphicFramePr>
+                <a:graphic xmlns:a="http://schemas.openxmlformats.org/drawingml/2006/main">
+                  <a:graphicData uri="http://schemas.microsoft.com/office/word/2010/wordprocessingShape">
+                    <wps:wsp>
+                      <wps:cNvSpPr>
+                        <a:spLocks/>
+                      </wps:cNvSpPr>
+                      <wps:spPr bwMode="auto">
+                        <a:xfrm>
+                          <a:off x="0" y="0"/>
+                          <a:ext cx="312420" cy="11896725"/>
+                        </a:xfrm>
+                        <a:custGeom>
+                          <a:avLst/>
+                          <a:gdLst>
+                            <a:gd name="T0" fmla="+- 0 499 7"/>
+                            <a:gd name="T1" fmla="*/ T0 w 492"/>
+                            <a:gd name="T2" fmla="*/ 12 h 16784"/>
+                            <a:gd name="T3" fmla="+- 0 485 7"/>
+                            <a:gd name="T4" fmla="*/ T3 w 492"/>
+                            <a:gd name="T5" fmla="*/ 12 h 16784"/>
+                            <a:gd name="T6" fmla="+- 0 485 7"/>
+                            <a:gd name="T7" fmla="*/ T6 w 492"/>
+                            <a:gd name="T8" fmla="*/ 0 h 16784"/>
+                            <a:gd name="T9" fmla="+- 0 7 7"/>
+                            <a:gd name="T10" fmla="*/ T9 w 492"/>
+                            <a:gd name="T11" fmla="*/ 0 h 16784"/>
+                            <a:gd name="T12" fmla="+- 0 7 7"/>
+                            <a:gd name="T13" fmla="*/ T12 w 492"/>
+                            <a:gd name="T14" fmla="*/ 16757 h 16784"/>
+                            <a:gd name="T15" fmla="+- 0 485 7"/>
+                            <a:gd name="T16" fmla="*/ T15 w 492"/>
+                            <a:gd name="T17" fmla="*/ 16757 h 16784"/>
+                            <a:gd name="T18" fmla="+- 0 485 7"/>
+                            <a:gd name="T19" fmla="*/ T18 w 492"/>
+                            <a:gd name="T20" fmla="*/ 16783 h 16784"/>
+                            <a:gd name="T21" fmla="+- 0 499 7"/>
+                            <a:gd name="T22" fmla="*/ T21 w 492"/>
+                            <a:gd name="T23" fmla="*/ 16783 h 16784"/>
+                            <a:gd name="T24" fmla="+- 0 499 7"/>
+                            <a:gd name="T25" fmla="*/ T24 w 492"/>
+                            <a:gd name="T26" fmla="*/ 12 h 16784"/>
+                          </a:gdLst>
+                          <a:ahLst/>
+                          <a:cxnLst>
+                            <a:cxn ang="0">
+                              <a:pos x="T1" y="T2"/>
+                            </a:cxn>
+                            <a:cxn ang="0">
+                              <a:pos x="T4" y="T5"/>
+                            </a:cxn>
+                            <a:cxn ang="0">
+                              <a:pos x="T7" y="T8"/>
+                            </a:cxn>
+                            <a:cxn ang="0">
+                              <a:pos x="T10" y="T11"/>
+                            </a:cxn>
+                            <a:cxn ang="0">
+                              <a:pos x="T13" y="T14"/>
+                            </a:cxn>
+                            <a:cxn ang="0">
+                              <a:pos x="T16" y="T17"/>
+                            </a:cxn>
+                            <a:cxn ang="0">
+                              <a:pos x="T19" y="T20"/>
+                            </a:cxn>
+                            <a:cxn ang="0">
+                              <a:pos x="T22" y="T23"/>
+                            </a:cxn>
+                            <a:cxn ang="0">
+                              <a:pos x="T25" y="T26"/>
+                            </a:cxn>
+                          </a:cxnLst>
+                          <a:rect l="0" t="0" r="r" b="b"/>
+                          <a:pathLst>
+                            <a:path w="492" h="16784">
+                              <a:moveTo>
+                                <a:pt x="492" y="12"/>
+                              </a:moveTo>
+                              <a:lnTo>
+                                <a:pt x="478" y="12"/>
+                              </a:lnTo>
+                              <a:lnTo>
+                                <a:pt x="478" y="0"/>
+                              </a:lnTo>
+                              <a:lnTo>
+                                <a:pt x="0" y="0"/>
+                              </a:lnTo>
+                              <a:lnTo>
+                                <a:pt x="0" y="16757"/>
+                              </a:lnTo>
+                              <a:lnTo>
+                                <a:pt x="478" y="16757"/>
+                              </a:lnTo>
+                              <a:lnTo>
+                                <a:pt x="478" y="16783"/>
+                              </a:lnTo>
+                              <a:lnTo>
+                                <a:pt x="492" y="16783"/>
+                              </a:lnTo>
+                              <a:lnTo>
+                                <a:pt x="492" y="12"/>
+                              </a:lnTo>
+                            </a:path>
+                          </a:pathLst>
+                        </a:custGeom>
+                        <a:solidFill>
+                          <a:srgbClr val="FF0066"/>
+                        </a:solidFill>
+                        <a:ln>
+                          <a:noFill/>
+                        </a:ln>
+                        <a:extLst>
+                          <a:ext uri="{91240B29-F687-4F45-9708-019B960494DF}">
+                            <a14:hiddenLine xmlns:a14="http://schemas.microsoft.com/office/drawing/2010/main" w="9525">
+                              <a:solidFill>
+                                <a:srgbClr val="000000"/>
+                              </a:solidFill>
+                              <a:round/>
+                              <a:headEnd/>
+                              <a:tailEnd/>
+                            </a14:hiddenLine>
+                          </a:ext>
+                        </a:extLst>
+                      </wps:spPr>
+                      <wps:bodyPr rot="0" vert="horz" wrap="square" lIns="91440" tIns="45720" rIns="91440" bIns="45720" anchor="t" anchorCtr="0" upright="1">
+                        <a:noAutofit/>
+                      </wps:bodyPr>
+                    </wps:wsp>
+                  </a:graphicData>
+                </a:graphic>
+                <wp14:sizeRelH relativeFrom="page">
+                  <wp14:pctWidth>0</wp14:pctWidth>
+                </wp14:sizeRelH>
+                <wp14:sizeRelV relativeFrom="page">
+                  <wp14:pctHeight>0</wp14:pctHeight>
+                </wp14:sizeRelV>
+              </wp:anchor>
+            </w:drawing>
+          </mc:Choice>
+          <mc:Fallback>
+            <w:pict>
+              <v:shape w14:anchorId="57B09036" id="Forma Livre: Forma 6" o:spid="_x0000_s1026" style="position:absolute;margin-left:-2.25pt;margin-top:-6.75pt;width:24.6pt;height:936.75pt;z-index:251659264;visibility:visible;mso-wrap-style:square;mso-width-percent:0;mso-height-percent:0;mso-wrap-distance-left:9pt;mso-wrap-distance-top:0;mso-wrap-distance-right:9pt;mso-wrap-distance-bottom:0;mso-position-horizontal:absolute;mso-position-horizontal-relative:page;mso-position-vertical:absolute;mso-position-vertical-relative:page;mso-width-percent:0;mso-height-percent:0;mso-width-relative:page;mso-height-relative:page;v-text-anchor:top" coordsize="492,16784" o:gfxdata="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" path="m492,12r-14,l478,,,,,16757r478,l478,16783r14,l492,12e" fillcolor="#f06" stroked="f">
+                <v:path arrowok="t" o:connecttype="custom" o:connectlocs="312420,8506;303530,8506;303530,0;0,0;0,11877587;303530,11877587;303530,11896016;312420,11896016;312420,8506" o:connectangles="0,0,0,0,0,0,0,0,0"/>
+                <w10:wrap anchorx="page" anchory="page"/>
+              </v:shape>
+            </w:pict>
+          </mc:Fallback>
+        </mc:AlternateContent>
+      </w:r>
+      <w:bookmarkStart w:id="0" w:name="_Hlk49181259"/>
+      <w:r>
+        <w:rPr>
+          <w:noProof/>
+        </w:rPr>
+        <mc:AlternateContent>
+          <mc:Choice Requires="wps">
+            <w:drawing>
+              <wp:anchor distT="0" distB="0" distL="114300" distR="114300" simplePos="0" relativeHeight="251660288" behindDoc="0" locked="0" layoutInCell="1" allowOverlap="1" wp14:anchorId="6E395776" wp14:editId="7D3CD45D">
+                <wp:simplePos x="0" y="0"/>
+                <wp:positionH relativeFrom="page">
+                  <wp:posOffset>7210425</wp:posOffset>
+                </wp:positionH>
+                <wp:positionV relativeFrom="page">
+                  <wp:posOffset>-9525</wp:posOffset>
+                </wp:positionV>
+                <wp:extent cx="325120" cy="11826875"/>
+                <wp:effectExtent l="0" t="0" r="0" b="3175"/>
+                <wp:wrapNone/>
+                <wp:docPr id="4" name="Forma Livre: Forma 4"/>
+                <wp:cNvGraphicFramePr>
+                  <a:graphicFrameLocks xmlns:a="http://schemas.openxmlformats.org/drawingml/2006/main"/>
+                </wp:cNvGraphicFramePr>
+                <a:graphic xmlns:a="http://schemas.openxmlformats.org/drawingml/2006/main">
+                  <a:graphicData uri="http://schemas.microsoft.com/office/word/2010/wordprocessingShape">
+                    <wps:wsp>
+                      <wps:cNvSpPr>
+                        <a:spLocks/>
+                      </wps:cNvSpPr>
+                      <wps:spPr bwMode="auto">
+                        <a:xfrm>
+                          <a:off x="0" y="0"/>
+                          <a:ext cx="325120" cy="11826875"/>
+                        </a:xfrm>
+                        <a:custGeom>
+                          <a:avLst/>
+                          <a:gdLst>
+                            <a:gd name="T0" fmla="+- 0 11890 11378"/>
+                            <a:gd name="T1" fmla="*/ T0 w 512"/>
+                            <a:gd name="T2" fmla="*/ 12 h 16786"/>
+                            <a:gd name="T3" fmla="+- 0 11856 11378"/>
+                            <a:gd name="T4" fmla="*/ T3 w 512"/>
+                            <a:gd name="T5" fmla="*/ 12 h 16786"/>
+                            <a:gd name="T6" fmla="+- 0 11856 11378"/>
+                            <a:gd name="T7" fmla="*/ T6 w 512"/>
+                            <a:gd name="T8" fmla="*/ 0 h 16786"/>
+                            <a:gd name="T9" fmla="+- 0 11378 11378"/>
+                            <a:gd name="T10" fmla="*/ T9 w 512"/>
+                            <a:gd name="T11" fmla="*/ 0 h 16786"/>
+                            <a:gd name="T12" fmla="+- 0 11378 11378"/>
+                            <a:gd name="T13" fmla="*/ T12 w 512"/>
+                            <a:gd name="T14" fmla="*/ 16764 h 16786"/>
+                            <a:gd name="T15" fmla="+- 0 11856 11378"/>
+                            <a:gd name="T16" fmla="*/ T15 w 512"/>
+                            <a:gd name="T17" fmla="*/ 16764 h 16786"/>
+                            <a:gd name="T18" fmla="+- 0 11856 11378"/>
+                            <a:gd name="T19" fmla="*/ T18 w 512"/>
+                            <a:gd name="T20" fmla="*/ 16786 h 16786"/>
+                            <a:gd name="T21" fmla="+- 0 11890 11378"/>
+                            <a:gd name="T22" fmla="*/ T21 w 512"/>
+                            <a:gd name="T23" fmla="*/ 16786 h 16786"/>
+                            <a:gd name="T24" fmla="+- 0 11890 11378"/>
+                            <a:gd name="T25" fmla="*/ T24 w 512"/>
+                            <a:gd name="T26" fmla="*/ 12 h 16786"/>
+                          </a:gdLst>
+                          <a:ahLst/>
+                          <a:cxnLst>
+                            <a:cxn ang="0">
+                              <a:pos x="T1" y="T2"/>
+                            </a:cxn>
+                            <a:cxn ang="0">
+                              <a:pos x="T4" y="T5"/>
+                            </a:cxn>
+                            <a:cxn ang="0">
+                              <a:pos x="T7" y="T8"/>
+                            </a:cxn>
+                            <a:cxn ang="0">
+                              <a:pos x="T10" y="T11"/>
+                            </a:cxn>
+                            <a:cxn ang="0">
+                              <a:pos x="T13" y="T14"/>
+                            </a:cxn>
+                            <a:cxn ang="0">
+                              <a:pos x="T16" y="T17"/>
+                            </a:cxn>
+                            <a:cxn ang="0">
+                              <a:pos x="T19" y="T20"/>
+                            </a:cxn>
+                            <a:cxn ang="0">
+                              <a:pos x="T22" y="T23"/>
+                            </a:cxn>
+                            <a:cxn ang="0">
+                              <a:pos x="T25" y="T26"/>
+                            </a:cxn>
+                          </a:cxnLst>
+                          <a:rect l="0" t="0" r="r" b="b"/>
+                          <a:pathLst>
+                            <a:path w="512" h="16786">
+                              <a:moveTo>
+                                <a:pt x="512" y="12"/>
+                              </a:moveTo>
+                              <a:lnTo>
+                                <a:pt x="478" y="12"/>
+                              </a:lnTo>
+                              <a:lnTo>
+                                <a:pt x="478" y="0"/>
+                              </a:lnTo>
+                              <a:lnTo>
+                                <a:pt x="0" y="0"/>
+                              </a:lnTo>
+                              <a:lnTo>
+                                <a:pt x="0" y="16764"/>
+                              </a:lnTo>
+                              <a:lnTo>
+                                <a:pt x="478" y="16764"/>
+                              </a:lnTo>
+                              <a:lnTo>
+                                <a:pt x="478" y="16786"/>
+                              </a:lnTo>
+                              <a:lnTo>
+                                <a:pt x="512" y="16786"/>
+                              </a:lnTo>
+                              <a:lnTo>
+                                <a:pt x="512" y="12"/>
+                              </a:lnTo>
+                            </a:path>
+                          </a:pathLst>
+                        </a:custGeom>
+                        <a:solidFill>
+                          <a:srgbClr val="FF0066"/>
+                        </a:solidFill>
+                        <a:ln>
+                          <a:noFill/>
+                        </a:ln>
+                        <a:extLst>
+                          <a:ext uri="{91240B29-F687-4F45-9708-019B960494DF}">
+                            <a14:hiddenLine xmlns:a14="http://schemas.microsoft.com/office/drawing/2010/main" w="9525">
+                              <a:solidFill>
+                                <a:srgbClr val="000000"/>
+                              </a:solidFill>
+                              <a:round/>
+                              <a:headEnd/>
+                              <a:tailEnd/>
+                            </a14:hiddenLine>
+                          </a:ext>
+                        </a:extLst>
+                      </wps:spPr>
+                      <wps:bodyPr rot="0" vert="horz" wrap="square" lIns="91440" tIns="45720" rIns="91440" bIns="45720" anchor="t" anchorCtr="0" upright="1">
+                        <a:noAutofit/>
+                      </wps:bodyPr>
+                    </wps:wsp>
+                  </a:graphicData>
+                </a:graphic>
+                <wp14:sizeRelH relativeFrom="page">
+                  <wp14:pctWidth>0</wp14:pctWidth>
+                </wp14:sizeRelH>
+                <wp14:sizeRelV relativeFrom="page">
+                  <wp14:pctHeight>0</wp14:pctHeight>
+                </wp14:sizeRelV>
+              </wp:anchor>
+            </w:drawing>
+          </mc:Choice>
+          <mc:Fallback>
+            <w:pict>
+              <v:shape w14:anchorId="7F564568" id="Forma Livre: Forma 4" o:spid="_x0000_s1026" style="position:absolute;margin-left:567.75pt;margin-top:-.75pt;width:25.6pt;height:931.25pt;z-index:251660288;visibility:visible;mso-wrap-style:square;mso-width-percent:0;mso-height-percent:0;mso-wrap-distance-left:9pt;mso-wrap-distance-top:0;mso-wrap-distance-right:9pt;mso-wrap-distance-bottom:0;mso-position-horizontal:absolute;mso-position-horizontal-relative:page;mso-position-vertical:absolute;mso-position-vertical-relative:page;mso-width-percent:0;mso-height-percent:0;mso-width-relative:page;mso-height-relative:page;v-text-anchor:top" coordsize="512,16786" o:gfxdata="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" path="m512,12r-34,l478,,,,,16764r478,l478,16786r34,l512,12e" fillcolor="#f06" stroked="f">
+                <v:path arrowok="t" o:connecttype="custom" o:connectlocs="325120,8455;303530,8455;303530,0;0,0;0,11811375;303530,11811375;303530,11826875;325120,11826875;325120,8455" o:connectangles="0,0,0,0,0,0,0,0,0"/>
+                <w10:wrap anchorx="page" anchory="page"/>
+              </v:shape>
+            </w:pict>
+          </mc:Fallback>
+        </mc:AlternateContent>
+      </w:r>
+      <w:r>
+        <w:rPr>
+          <w:rFonts w:ascii="Times New Roman" w:hAnsi="Calibri" w:cs="Calibri"/>
+          <w:noProof/>
+          <w:sz w:val="20"/>
+          <w:szCs w:val="20"/>
+          <w:lang w:val="pt-PT" w:eastAsia="pt-PT" w:bidi="pt-PT"/>
+        </w:rPr>
+        <w:drawing>
+          <wp:inline distT="0" distB="0" distL="0" distR="0" wp14:anchorId="28DD43B4" wp14:editId="7A034826">
+            <wp:extent cx="2343150" cy="628650"/>
+            <wp:effectExtent l="0" t="0" r="0" b="0"/>
+            <wp:docPr id="1" name="Imagem 1"/>
+            <wp:cNvGraphicFramePr>
+              <a:graphicFrameLocks xmlns:a="http://schemas.openxmlformats.org/drawingml/2006/main" noChangeAspect="1"/>
+            </wp:cNvGraphicFramePr>
+            <a:graphic xmlns:a="http://schemas.openxmlformats.org/drawingml/2006/main">
+              <a:graphicData uri="http://schemas.openxmlformats.org/drawingml/2006/picture">
+                <pic:pic xmlns:pic="http://schemas.openxmlformats.org/drawingml/2006/picture">
+                  <pic:nvPicPr>
+                    <pic:cNvPr id="0" name="image1.png"/>
+                    <pic:cNvPicPr>
+                      <a:picLocks noChangeAspect="1" noChangeArrowheads="1"/>
+                    </pic:cNvPicPr>
+                  </pic:nvPicPr>
+                  <pic:blipFill>
+                    <a:blip r:embed="rId5">
+                      <a:extLst>
+                        <a:ext uri="{28A0092B-C50C-407E-A947-70E740481C1C}">
+                          <a14:useLocalDpi xmlns:a14="http://schemas.microsoft.com/office/drawing/2010/main" val="0"/>
+                        </a:ext>
+                      </a:extLst>
+                    </a:blip>
+                    <a:srcRect/>
+                    <a:stretch>
+                      <a:fillRect/>
+                    </a:stretch>
+                  </pic:blipFill>
+                  <pic:spPr bwMode="auto">
+                    <a:xfrm>
+                      <a:off x="0" y="0"/>
+                      <a:ext cx="2343150" cy="628650"/>
+                    </a:xfrm>
+                    <a:prstGeom prst="rect">
+                      <a:avLst/>
+                    </a:prstGeom>
+                    <a:noFill/>
+                    <a:ln>
+                      <a:noFill/>
+                    </a:ln>
+                  </pic:spPr>
+                </pic:pic>
+              </a:graphicData>
+            </a:graphic>
+          </wp:inline>
+        </w:drawing>
+      </w:r>
+    </w:p>
+    <w:p>
+      <w:pPr>
+        <w:widowControl w:val="0"/>
+        <w:autoSpaceDE w:val="0"/>
+        <w:autoSpaceDN w:val="0"/>
+        <w:spacing w:before="2" w:after="0" w:line="240" w:lineRule="auto"/>
+        <w:rPr>
+          <w:rFonts w:ascii="Times New Roman" w:hAnsi="Calibri" w:cs="Calibri"/>
+          <w:sz w:val="12"/>
+          <w:szCs w:val="20"/>
+          <w:lang w:val="pt-PT" w:eastAsia="pt-PT" w:bidi="pt-PT"/>
+        </w:rPr>
+      </w:pPr>
+    </w:p>
+    <w:p>
+      <w:pPr>
+        <w:widowControl w:val="0"/>
+        <w:autoSpaceDE w:val="0"/>
+        <w:autoSpaceDN w:val="0"/>
+        <w:spacing w:before="35" w:after="0" w:line="240" w:lineRule="auto"/>
+        <w:ind w:right="-1"/>
+        <w:jc w:val="center"/>
+        <w:rPr>
+          <w:rFonts w:ascii="Calibri" w:hAnsi="Calibri" w:cs="Calibri"/>
+          <w:sz w:val="32"/>
+          <w:lang w:val="pt-PT" w:eastAsia="pt-PT" w:bidi="pt-PT"/>
+        </w:rPr>
+      </w:pPr>
+      <w:r>
+        <w:rPr>
+          <w:rFonts w:ascii="Calibri" w:hAnsi="Calibri" w:cs="Calibri"/>
+          <w:color w:val="404040"/>
+          <w:sz w:val="32"/>
+          <w:lang w:val="pt-PT" w:eastAsia="pt-PT" w:bidi="pt-PT"/>
+        </w:rPr>
+        <w:t>Faculdade de Informática e Administração Paulista</w:t>
+      </w:r>
+    </w:p>
+    <w:p>
+      <w:pPr>
+        <w:widowControl w:val="0"/>
+        <w:autoSpaceDE w:val="0"/>
+        <w:autoSpaceDN w:val="0"/>
+        <w:spacing w:before="35" w:after="0" w:line="240" w:lineRule="auto"/>
+        <w:ind w:right="-1"/>
+        <w:jc w:val="center"/>
+        <w:rPr>
+          <w:rFonts w:ascii="Calibri" w:hAnsi="Calibri" w:cs="Calibri"/>
+          <w:color w:val="404040"/>
+          <w:sz w:val="28"/>
+          <w:szCs w:val="20"/>
+          <w:lang w:val="pt-PT" w:eastAsia="pt-PT" w:bidi="pt-PT"/>
+        </w:rPr>
+      </w:pPr>
+      <w:r>
+        <w:rPr>
+          <w:rFonts w:ascii="Calibri" w:hAnsi="Calibri" w:cs="Calibri"/>
+          <w:color w:val="404040"/>
+          <w:sz w:val="28"/>
+          <w:szCs w:val="20"/>
+          <w:lang w:val="pt-PT" w:eastAsia="pt-PT" w:bidi="pt-PT"/>
+        </w:rPr>
+        <w:t>MBA em Engenharia de Dados</w:t>
+      </w:r>
+      <w:bookmarkEnd w:id="0"/>
+    </w:p>
+    <w:p>
+      <w:pPr>
+        <w:pStyle w:val="Figura"/>
+        <w:spacing w:after="480"/>
+        <w:rPr>
+          <w:rFonts w:cs="Times New Roman"/>
+          <w:noProof/>
+          <w:lang w:eastAsia="pt-BR"/>
+        </w:rPr>
+      </w:pPr>
+    </w:p>
+    <w:p>
+      <w:pPr>
+        <w:pStyle w:val="Figura"/>
+        <w:spacing w:after="480"/>
+        <w:rPr>
+          <w:noProof/>
+          <w:lang w:eastAsia="pt-BR"/>
+        </w:rPr>
+      </w:pPr>
+    </w:p>
+    <w:p>
+      <w:pPr>
+        <w:pStyle w:val="Figura"/>
+        <w:spacing w:after="480"/>
+        <w:rPr>
+          <w:noProof/>
+          <w:lang w:eastAsia="pt-BR"/>
+        </w:rPr>
+      </w:pPr>
+    </w:p>
+    <w:p>
+      <w:pPr>
+        <w:pStyle w:val="Figura"/>
+        <w:spacing w:after="480"/>
+        <w:rPr>
+          <w:noProof/>
+          <w:lang w:eastAsia="pt-BR"/>
+        </w:rPr>
+      </w:pPr>
+    </w:p>
+    <w:p>
+      <w:pPr>
+        <w:pStyle w:val="TtulodaCapa"/>
+        <w:ind w:firstLine="0"/>
+        <w:rPr>
+          <w:rStyle w:val="Forte"/>
           <w:b/>
-          <w:bCs/>
-          <w:sz w:val="28"/>
-          <w:szCs w:val="28"/>
-        </w:rPr>
-      </w:pPr>
-      <w:r>
-        <w:rPr>
+          <w:bCs w:val="0"/>
+        </w:rPr>
+      </w:pPr>
+    </w:p>
+    <w:p>
+      <w:pPr>
+        <w:pStyle w:val="TtulodaCapa"/>
+        <w:ind w:firstLine="0"/>
+        <w:rPr>
+          <w:rStyle w:val="SubTtulo-AutoreVersoChar"/>
+          <w:rFonts w:cs="Times New Roman"/>
           <w:b/>
-          <w:bCs/>
-          <w:sz w:val="28"/>
-          <w:szCs w:val="28"/>
-        </w:rPr>
-        <w:t>Nomes:</w:t>
-      </w:r>
-    </w:p>
-    <w:p>
-      <w:pPr>
-        <w:rPr>
-          <w:sz w:val="28"/>
-          <w:szCs w:val="28"/>
-        </w:rPr>
-      </w:pPr>
-      <w:r>
-        <w:rPr>
-          <w:sz w:val="28"/>
-          <w:szCs w:val="28"/>
-        </w:rPr>
-        <w:t>Gabriel Zoneti Figueira Peres (RM 338951)</w:t>
-      </w:r>
-    </w:p>
-    <w:p>
-      <w:pPr>
-        <w:rPr>
-          <w:sz w:val="28"/>
-          <w:szCs w:val="28"/>
-        </w:rPr>
-      </w:pPr>
-      <w:r>
-        <w:rPr>
-          <w:sz w:val="28"/>
-          <w:szCs w:val="28"/>
-        </w:rPr>
-        <w:t>Carlos Eduardo de Almeida (RM 337011)</w:t>
-      </w:r>
-    </w:p>
-    <w:p>
-      <w:pPr>
-        <w:rPr>
-          <w:sz w:val="28"/>
-          <w:szCs w:val="28"/>
-        </w:rPr>
-      </w:pPr>
-      <w:r>
-        <w:rPr>
-          <w:sz w:val="28"/>
-          <w:szCs w:val="28"/>
-        </w:rPr>
-        <w:t>Mailson Santana (RM 338150)</w:t>
-      </w:r>
-    </w:p>
-    <w:p>
-      <w:pPr>
-        <w:rPr>
-          <w:sz w:val="28"/>
-          <w:szCs w:val="28"/>
-        </w:rPr>
-      </w:pPr>
-      <w:r>
-        <w:rPr>
-          <w:sz w:val="28"/>
-          <w:szCs w:val="28"/>
-        </w:rPr>
-        <w:t>Marcio da Silva Penna (RM 338542 )</w:t>
-      </w:r>
-    </w:p>
-    <w:p/>
-    <w:p>
-      <w:pPr>
-        <w:pStyle w:val="Ttulo"/>
-        <w:jc w:val="center"/>
-        <w:rPr>
+        </w:rPr>
+      </w:pPr>
+      <w:r>
+        <w:rPr>
+          <w:rStyle w:val="SubTtulo-AutoreVersoChar"/>
+          <w:rFonts w:cs="Times New Roman"/>
+        </w:rPr>
+        <w:t>DATAOPS</w:t>
+      </w:r>
+    </w:p>
+    <w:p>
+      <w:pPr>
+        <w:pStyle w:val="SubTtulo-AutoreVerso"/>
+        <w:rPr>
+          <w:rStyle w:val="SubTtulo-AutoreVersoChar"/>
+          <w:rFonts w:cs="Times New Roman"/>
           <w:b/>
-          <w:bCs/>
-        </w:rPr>
-      </w:pPr>
-      <w:r>
-        <w:rPr>
+        </w:rPr>
+      </w:pPr>
+      <w:r>
+        <w:rPr>
+          <w:rStyle w:val="SubTtulo-AutoreVersoChar"/>
+          <w:rFonts w:cs="Times New Roman"/>
+        </w:rPr>
+        <w:t xml:space="preserve">AULA 1 - </w:t>
+      </w:r>
+      <w:r>
+        <w:rPr>
+          <w:rStyle w:val="SubTtulo-AutoreVersoChar"/>
+          <w:rFonts w:cs="Times New Roman"/>
+        </w:rPr>
+        <w:t>Uso do GitFlow</w:t>
+      </w:r>
+    </w:p>
+    <w:p>
+      <w:pPr>
+        <w:pStyle w:val="SubTtulo-AutoreVerso"/>
+        <w:rPr>
+          <w:rStyle w:val="SubTtulo-AutoreVersoChar"/>
+          <w:rFonts w:cs="Times New Roman"/>
           <w:b/>
-          <w:bCs/>
-        </w:rPr>
-        <w:t xml:space="preserve">Aula 1 – </w:t>
-      </w:r>
-      <w:r>
-        <w:rPr>
+        </w:rPr>
+      </w:pPr>
+    </w:p>
+    <w:p>
+      <w:pPr>
+        <w:pStyle w:val="SubTtulo-AutoreVerso"/>
+        <w:rPr>
+          <w:rStyle w:val="SubTtulo-AutoreVersoChar"/>
+          <w:rFonts w:cs="Times New Roman"/>
           <w:b/>
-          <w:bCs/>
-        </w:rPr>
-        <w:t>U</w:t>
-      </w:r>
-      <w:r>
-        <w:rPr>
+        </w:rPr>
+      </w:pPr>
+    </w:p>
+    <w:p>
+      <w:pPr>
+        <w:pStyle w:val="SubTtulo-AutoreVerso"/>
+        <w:rPr>
+          <w:rStyle w:val="SubTtulo-AutoreVersoChar"/>
+          <w:rFonts w:cs="Times New Roman"/>
           <w:b/>
-          <w:bCs/>
-        </w:rPr>
-        <w:t>so do GitFlow</w:t>
-      </w:r>
+        </w:rPr>
+      </w:pPr>
+    </w:p>
+    <w:p>
+      <w:pPr>
+        <w:pStyle w:val="SubTtulo-AutoreVerso"/>
+        <w:rPr>
+          <w:rStyle w:val="SubTtulo-AutoreVersoChar"/>
+          <w:rFonts w:cs="Times New Roman"/>
+          <w:b/>
+        </w:rPr>
+      </w:pPr>
+    </w:p>
+    <w:p>
+      <w:pPr>
+        <w:rPr>
+          <w:rFonts w:cstheme="minorHAnsi"/>
+        </w:rPr>
+      </w:pPr>
+      <w:r>
+        <w:rPr>
+          <w:rFonts w:cstheme="minorHAnsi"/>
+        </w:rPr>
+        <w:t>CARLOS EDUARDO DE ALMEIDA – 337011</w:t>
+      </w:r>
+    </w:p>
+    <w:p>
+      <w:pPr>
+        <w:rPr>
+          <w:rFonts w:cstheme="minorHAnsi"/>
+        </w:rPr>
+      </w:pPr>
+      <w:r>
+        <w:rPr>
+          <w:rFonts w:cstheme="minorHAnsi"/>
+        </w:rPr>
+        <w:t>GABRIEL ZONETI FIGUEIRA PERES – 338951</w:t>
+      </w:r>
+    </w:p>
+    <w:p>
+      <w:pPr>
+        <w:rPr>
+          <w:rFonts w:cstheme="minorHAnsi"/>
+        </w:rPr>
+      </w:pPr>
+      <w:r>
+        <w:rPr>
+          <w:rFonts w:cstheme="minorHAnsi"/>
+        </w:rPr>
+        <w:t>MAILSON SANTANA DA SILVA – 338150</w:t>
+      </w:r>
+    </w:p>
+    <w:p>
+      <w:pPr>
+        <w:rPr>
+          <w:rStyle w:val="SubTtulo-AutoreVersoChar"/>
+          <w:rFonts w:cstheme="minorHAnsi"/>
+          <w:b w:val="0"/>
+        </w:rPr>
+      </w:pPr>
+      <w:r>
+        <w:rPr>
+          <w:rFonts w:cstheme="minorHAnsi"/>
+        </w:rPr>
+        <w:t>MARCIO DA SILVA PENNA – 338542</w:t>
+      </w:r>
+    </w:p>
+    <w:p>
+      <w:pPr>
+        <w:spacing w:line="256" w:lineRule="auto"/>
+        <w:rPr>
+          <w:rFonts w:cs="Times New Roman"/>
+        </w:rPr>
+      </w:pPr>
+      <w:r>
+        <w:br w:type="page"/>
+      </w:r>
+    </w:p>
+    <w:p>
+      <w:pPr>
+        <w:spacing w:after="0"/>
+        <w:rPr>
+          <w:b/>
+          <w:caps/>
+        </w:rPr>
+        <w:sectPr>
+          <w:pgSz w:w="11906" w:h="16838"/>
+          <w:pgMar w:top="1701" w:right="1134" w:bottom="1134" w:left="1701" w:header="709" w:footer="709" w:gutter="0"/>
+          <w:cols w:space="720"/>
+        </w:sectPr>
+      </w:pPr>
     </w:p>
     <w:p>
       <w:pPr>
         <w:pStyle w:val="Ttulo1"/>
       </w:pPr>
       <w:r>
+        <w:lastRenderedPageBreak/>
         <w:t>Vantagens</w:t>
       </w:r>
     </w:p>
@@ -1258,6 +1842,99 @@
       <w:contextualSpacing/>
     </w:pPr>
   </w:style>
+  <w:style w:type="character" w:customStyle="1" w:styleId="FiguraChar">
+    <w:name w:val="Figura Char"/>
+    <w:link w:val="Figura"/>
+    <w:locked/>
+    <w:rsid w:val="00C74B24"/>
+    <w:rPr>
+      <w:rFonts w:ascii="Arial" w:hAnsi="Arial" w:cs="Arial"/>
+      <w:sz w:val="24"/>
+    </w:rPr>
+  </w:style>
+  <w:style w:type="paragraph" w:customStyle="1" w:styleId="Figura">
+    <w:name w:val="Figura"/>
+    <w:link w:val="FiguraChar"/>
+    <w:autoRedefine/>
+    <w:qFormat/>
+    <w:rsid w:val="00C74B24"/>
+    <w:pPr>
+      <w:spacing w:before="240" w:after="0" w:line="240" w:lineRule="auto"/>
+      <w:jc w:val="center"/>
+    </w:pPr>
+    <w:rPr>
+      <w:rFonts w:ascii="Arial" w:hAnsi="Arial" w:cs="Arial"/>
+      <w:sz w:val="24"/>
+    </w:rPr>
+  </w:style>
+  <w:style w:type="character" w:customStyle="1" w:styleId="TtulodaCapaChar">
+    <w:name w:val="Título da Capa Char"/>
+    <w:link w:val="TtulodaCapa"/>
+    <w:locked/>
+    <w:rsid w:val="00C74B24"/>
+    <w:rPr>
+      <w:rFonts w:ascii="Arial" w:hAnsi="Arial" w:cs="Arial"/>
+      <w:b/>
+      <w:caps/>
+      <w:sz w:val="40"/>
+    </w:rPr>
+  </w:style>
+  <w:style w:type="paragraph" w:customStyle="1" w:styleId="TtulodaCapa">
+    <w:name w:val="Título da Capa"/>
+    <w:basedOn w:val="Normal"/>
+    <w:link w:val="TtulodaCapaChar"/>
+    <w:qFormat/>
+    <w:rsid w:val="00C74B24"/>
+    <w:pPr>
+      <w:spacing w:line="360" w:lineRule="auto"/>
+      <w:ind w:firstLine="709"/>
+      <w:jc w:val="center"/>
+    </w:pPr>
+    <w:rPr>
+      <w:rFonts w:ascii="Arial" w:hAnsi="Arial" w:cs="Arial"/>
+      <w:b/>
+      <w:caps/>
+      <w:sz w:val="40"/>
+    </w:rPr>
+  </w:style>
+  <w:style w:type="character" w:customStyle="1" w:styleId="SubTtulo-AutoreVersoChar">
+    <w:name w:val="SubTítulo - Autor e Versão Char"/>
+    <w:link w:val="SubTtulo-AutoreVerso"/>
+    <w:locked/>
+    <w:rsid w:val="00C74B24"/>
+    <w:rPr>
+      <w:rFonts w:ascii="Arial" w:hAnsi="Arial" w:cs="Arial"/>
+      <w:b/>
+      <w:sz w:val="24"/>
+    </w:rPr>
+  </w:style>
+  <w:style w:type="paragraph" w:customStyle="1" w:styleId="SubTtulo-AutoreVerso">
+    <w:name w:val="SubTítulo - Autor e Versão"/>
+    <w:link w:val="SubTtulo-AutoreVersoChar"/>
+    <w:autoRedefine/>
+    <w:qFormat/>
+    <w:rsid w:val="00C74B24"/>
+    <w:pPr>
+      <w:spacing w:after="480" w:line="360" w:lineRule="auto"/>
+      <w:jc w:val="center"/>
+    </w:pPr>
+    <w:rPr>
+      <w:rFonts w:ascii="Arial" w:hAnsi="Arial" w:cs="Arial"/>
+      <w:b/>
+      <w:sz w:val="24"/>
+    </w:rPr>
+  </w:style>
+  <w:style w:type="character" w:styleId="Forte">
+    <w:name w:val="Strong"/>
+    <w:basedOn w:val="Fontepargpadro"/>
+    <w:uiPriority w:val="22"/>
+    <w:qFormat/>
+    <w:rsid w:val="00C74B24"/>
+    <w:rPr>
+      <w:b/>
+      <w:bCs/>
+    </w:rPr>
+  </w:style>
 </w:styles>
 </file>
 

</xml_diff>